<commit_message>
Added PDF file and updated Word document
</commit_message>
<xml_diff>
--- a/hw4_Report.docx
+++ b/hw4_Report.docx
@@ -656,10 +656,27 @@
     </w:p>
     <w:p>
       <w:pPr>
-        <w:rPr>
+        <w:pStyle w:val="NormalWeb"/>
+        <w:bidi/>
+        <w:jc w:val="right"/>
+        <w:rPr>
+          <w:rFonts w:asciiTheme="majorBidi" w:hAnsiTheme="majorBidi" w:cs="B Nazanin"/>
+          <w:sz w:val="32"/>
+          <w:szCs w:val="32"/>
           <w:rtl/>
         </w:rPr>
       </w:pPr>
+      <w:hyperlink r:id="rId9" w:history="1">
+        <w:r>
+          <w:rPr>
+            <w:rStyle w:val="Hyperlink"/>
+            <w:rFonts w:asciiTheme="majorBidi" w:hAnsiTheme="majorBidi" w:cs="B Nazanin"/>
+            <w:sz w:val="32"/>
+            <w:szCs w:val="32"/>
+          </w:rPr>
+          <w:t>https://github.com/ArianAZH/AI_HW4_CNN_MLP</w:t>
+        </w:r>
+      </w:hyperlink>
     </w:p>
     <w:p>
       <w:pPr>
@@ -3465,6 +3482,7 @@
       <w:r>
         <w:rPr>
           <w:noProof/>
+          <w:rtl/>
         </w:rPr>
         <w:lastRenderedPageBreak/>
         <w:pict w14:anchorId="25B7886A">
@@ -4174,7 +4192,7 @@
             <v:path o:extrusionok="f" gradientshapeok="t" o:connecttype="rect"/>
             <o:lock v:ext="edit" aspectratio="t"/>
           </v:shapetype>
-          <v:shape id="_x0000_i1025" type="#_x0000_t75" style="width:402.75pt;height:239.25pt">
+          <v:shape id="_x0000_i1025" type="#_x0000_t75" style="width:402.7pt;height:239.45pt">
             <v:imagedata croptop="-65520f" cropbottom="65520f"/>
           </v:shape>
         </w:pict>
@@ -4220,9 +4238,10 @@
       <w:r>
         <w:rPr>
           <w:noProof/>
+          <w:rtl/>
         </w:rPr>
         <w:pict w14:anchorId="21247A87">
-          <v:shape id="_x0000_s1048" type="#_x0000_t202" style="position:absolute;left:0;text-align:left;margin-left:134pt;margin-top:131.5pt;width:185.6pt;height:16.5pt;z-index:251653632;mso-position-horizontal-relative:text;mso-position-vertical-relative:text" stroked="f">
+          <v:shape id="_x0000_s1048" type="#_x0000_t202" style="position:absolute;left:0;text-align:left;margin-left:134pt;margin-top:127.3pt;width:185.6pt;height:17.6pt;z-index:251653632;mso-position-horizontal-relative:text;mso-position-vertical-relative:text" stroked="f">
             <v:textbox inset="0,0,0,0">
               <w:txbxContent>
                 <w:p>
@@ -5023,7 +5042,7 @@
           <w:lang w:bidi="fa-IR"/>
         </w:rPr>
         <w:pict w14:anchorId="06C7E763">
-          <v:shape id="_x0000_i1026" type="#_x0000_t75" style="width:184.95pt;height:137.8pt">
+          <v:shape id="_x0000_i1026" type="#_x0000_t75" style="width:185pt;height:138.15pt">
             <v:imagedata croptop="-65520f" cropbottom="65520f"/>
           </v:shape>
         </w:pict>
@@ -5819,6 +5838,7 @@
       <w:r>
         <w:rPr>
           <w:noProof/>
+          <w:rtl/>
         </w:rPr>
         <w:pict w14:anchorId="3ABE18C4">
           <v:shape id="_x0000_s1049" type="#_x0000_t202" style="position:absolute;left:0;text-align:left;margin-left:45.3pt;margin-top:.45pt;width:363.25pt;height:15.75pt;z-index:251654656;mso-position-horizontal-relative:text;mso-position-vertical-relative:text" stroked="f">
@@ -6307,7 +6327,7 @@
           <w:lang w:bidi="fa-IR"/>
         </w:rPr>
         <w:pict w14:anchorId="01A6DD4F">
-          <v:shape id="_x0000_i1027" type="#_x0000_t75" style="width:363.7pt;height:103.05pt">
+          <v:shape id="_x0000_i1027" type="#_x0000_t75" style="width:363.35pt;height:103pt">
             <v:imagedata croptop="-65520f" cropbottom="65520f"/>
           </v:shape>
         </w:pict>
@@ -6348,7 +6368,7 @@
       </w:r>
       <w:r>
         <w:pict w14:anchorId="0A3F46E3">
-          <v:shape id="_x0000_s1041" type="#_x0000_t202" style="width:418.95pt;height:655.05pt;visibility:visible;mso-height-percent:200;mso-left-percent:-10001;mso-top-percent:-10001;mso-wrap-distance-left:9pt;mso-wrap-distance-top:3.6pt;mso-wrap-distance-right:9pt;mso-wrap-distance-bottom:3.6pt;mso-position-horizontal:absolute;mso-position-horizontal-relative:char;mso-position-vertical:absolute;mso-position-vertical-relative:line;mso-height-percent:200;mso-left-percent:-10001;mso-top-percent:-10001;mso-width-relative:margin;mso-height-relative:margin;v-text-anchor:top" fillcolor="#e7e6e6 [3214]">
+          <v:shape id="_x0000_s1063" type="#_x0000_t202" style="width:418.95pt;height:655.05pt;visibility:visible;mso-height-percent:200;mso-left-percent:-10001;mso-top-percent:-10001;mso-wrap-distance-left:9pt;mso-wrap-distance-top:3.6pt;mso-wrap-distance-right:9pt;mso-wrap-distance-bottom:3.6pt;mso-position-horizontal:absolute;mso-position-horizontal-relative:char;mso-position-vertical:absolute;mso-position-vertical-relative:line;mso-height-percent:200;mso-left-percent:-10001;mso-top-percent:-10001;mso-width-relative:margin;mso-height-relative:margin;v-text-anchor:top" fillcolor="#e7e6e6 [3214]">
             <v:textbox style="mso-fit-shape-to-text:t">
               <w:txbxContent>
                 <w:p>
@@ -7488,7 +7508,7 @@
           <w:lang w:bidi="fa-IR"/>
         </w:rPr>
         <w:pict w14:anchorId="5B978FB5">
-          <v:shape id="_x0000_s1040" type="#_x0000_t202" style="width:427.85pt;height:39.5pt;visibility:visible;mso-height-percent:200;mso-left-percent:-10001;mso-top-percent:-10001;mso-wrap-distance-left:9pt;mso-wrap-distance-top:3.6pt;mso-wrap-distance-right:9pt;mso-wrap-distance-bottom:3.6pt;mso-position-horizontal:absolute;mso-position-horizontal-relative:char;mso-position-vertical:absolute;mso-position-vertical-relative:line;mso-height-percent:200;mso-left-percent:-10001;mso-top-percent:-10001;mso-width-relative:margin;mso-height-relative:margin;v-text-anchor:top" fillcolor="#e7e6e6 [3214]">
+          <v:shape id="_x0000_s1062" type="#_x0000_t202" style="width:427.85pt;height:39.5pt;visibility:visible;mso-height-percent:200;mso-left-percent:-10001;mso-top-percent:-10001;mso-wrap-distance-left:9pt;mso-wrap-distance-top:3.6pt;mso-wrap-distance-right:9pt;mso-wrap-distance-bottom:3.6pt;mso-position-horizontal:absolute;mso-position-horizontal-relative:char;mso-position-vertical:absolute;mso-position-vertical-relative:line;mso-height-percent:200;mso-left-percent:-10001;mso-top-percent:-10001;mso-width-relative:margin;mso-height-relative:margin;v-text-anchor:top" fillcolor="#e7e6e6 [3214]">
             <v:textbox style="mso-fit-shape-to-text:t">
               <w:txbxContent>
                 <w:p>
@@ -8399,7 +8419,7 @@
                           <pic:cNvPicPr/>
                         </pic:nvPicPr>
                         <pic:blipFill>
-                          <a:blip r:embed="rId9"/>
+                          <a:blip r:embed="rId10"/>
                           <a:stretch>
                             <a:fillRect/>
                           </a:stretch>
@@ -8467,7 +8487,7 @@
                           <pic:cNvPicPr/>
                         </pic:nvPicPr>
                         <pic:blipFill rotWithShape="1">
-                          <a:blip r:embed="rId10"/>
+                          <a:blip r:embed="rId11"/>
                           <a:srcRect b="4262"/>
                           <a:stretch>
                             <a:fillRect/>
@@ -8827,6 +8847,7 @@
       <w:r>
         <w:rPr>
           <w:noProof/>
+          <w:rtl/>
         </w:rPr>
         <w:lastRenderedPageBreak/>
         <w:pict w14:anchorId="3666F8A8">
@@ -10332,7 +10353,7 @@
           <w:lang w:bidi="fa-IR"/>
         </w:rPr>
         <w:pict w14:anchorId="26E566E3">
-          <v:shape id="_x0000_i1030" type="#_x0000_t75" style="width:446.9pt;height:499.05pt">
+          <v:shape id="_x0000_i1030" type="#_x0000_t75" style="width:447.05pt;height:499pt">
             <v:imagedata croptop="-65520f" cropbottom="65520f"/>
           </v:shape>
         </w:pict>
@@ -10451,7 +10472,7 @@
                           <pic:cNvPicPr/>
                         </pic:nvPicPr>
                         <pic:blipFill>
-                          <a:blip r:embed="rId11"/>
+                          <a:blip r:embed="rId12"/>
                           <a:stretch>
                             <a:fillRect/>
                           </a:stretch>
@@ -10512,7 +10533,7 @@
                           <pic:cNvPicPr/>
                         </pic:nvPicPr>
                         <pic:blipFill>
-                          <a:blip r:embed="rId12"/>
+                          <a:blip r:embed="rId13"/>
                           <a:stretch>
                             <a:fillRect/>
                           </a:stretch>
@@ -11133,7 +11154,7 @@
                           <pic:cNvPicPr/>
                         </pic:nvPicPr>
                         <pic:blipFill>
-                          <a:blip r:embed="rId13"/>
+                          <a:blip r:embed="rId14"/>
                           <a:stretch>
                             <a:fillRect/>
                           </a:stretch>
@@ -11191,7 +11212,7 @@
                           <pic:cNvPicPr/>
                         </pic:nvPicPr>
                         <pic:blipFill rotWithShape="1">
-                          <a:blip r:embed="rId14"/>
+                          <a:blip r:embed="rId15"/>
                           <a:srcRect b="1311"/>
                           <a:stretch>
                             <a:fillRect/>
@@ -12626,7 +12647,7 @@
           <w:lang w:bidi="fa-IR"/>
         </w:rPr>
         <w:pict w14:anchorId="24C28AD7">
-          <v:shape id="_x0000_s1038" type="#_x0000_t202" style="width:475.55pt;height:429.4pt;visibility:visible;mso-height-percent:200;mso-left-percent:-10001;mso-top-percent:-10001;mso-wrap-distance-left:9pt;mso-wrap-distance-top:3.6pt;mso-wrap-distance-right:9pt;mso-wrap-distance-bottom:3.6pt;mso-position-horizontal:absolute;mso-position-horizontal-relative:char;mso-position-vertical:absolute;mso-position-vertical-relative:line;mso-height-percent:200;mso-left-percent:-10001;mso-top-percent:-10001;mso-width-relative:margin;mso-height-relative:margin;v-text-anchor:top" fillcolor="#e7e6e6 [3214]">
+          <v:shape id="_x0000_s1060" type="#_x0000_t202" style="width:475.55pt;height:429.4pt;visibility:visible;mso-height-percent:200;mso-left-percent:-10001;mso-top-percent:-10001;mso-wrap-distance-left:9pt;mso-wrap-distance-top:3.6pt;mso-wrap-distance-right:9pt;mso-wrap-distance-bottom:3.6pt;mso-position-horizontal:absolute;mso-position-horizontal-relative:char;mso-position-vertical:absolute;mso-position-vertical-relative:line;mso-height-percent:200;mso-left-percent:-10001;mso-top-percent:-10001;mso-width-relative:margin;mso-height-relative:margin;v-text-anchor:top" fillcolor="#e7e6e6 [3214]">
             <v:textbox style="mso-fit-shape-to-text:t">
               <w:txbxContent>
                 <w:p>
@@ -14168,24 +14189,18 @@
     </w:p>
     <w:p>
       <w:pPr>
-        <w:rPr>
+        <w:pStyle w:val="Heading2"/>
+        <w:rPr>
+          <w:rFonts w:cs="B Nazanin"/>
           <w:rtl/>
         </w:rPr>
       </w:pPr>
-    </w:p>
-    <w:p>
-      <w:pPr>
-        <w:pStyle w:val="Heading2"/>
-        <w:rPr>
-          <w:rFonts w:cs="B Nazanin"/>
-          <w:rtl/>
-        </w:rPr>
-      </w:pPr>
       <w:r>
         <w:rPr>
           <w:rFonts w:cs="B Nazanin" w:hint="cs"/>
           <w:rtl/>
         </w:rPr>
+        <w:lastRenderedPageBreak/>
         <w:t>طراحی شبکه</w:t>
       </w:r>
     </w:p>
@@ -14735,7 +14750,7 @@
           <w:lang w:bidi="fa-IR"/>
         </w:rPr>
         <w:pict w14:anchorId="2BC70C2C">
-          <v:shape id="_x0000_s1037" type="#_x0000_t202" style="width:434.3pt;height:252.5pt;visibility:visible;mso-height-percent:200;mso-left-percent:-10001;mso-top-percent:-10001;mso-wrap-distance-left:9pt;mso-wrap-distance-top:3.6pt;mso-wrap-distance-right:9pt;mso-wrap-distance-bottom:3.6pt;mso-position-horizontal:absolute;mso-position-horizontal-relative:char;mso-position-vertical:absolute;mso-position-vertical-relative:line;mso-height-percent:200;mso-left-percent:-10001;mso-top-percent:-10001;mso-width-relative:margin;mso-height-relative:margin;v-text-anchor:top" fillcolor="#e7e6e6 [3214]">
+          <v:shape id="_x0000_s1059" type="#_x0000_t202" style="width:434.3pt;height:252.5pt;visibility:visible;mso-height-percent:200;mso-left-percent:-10001;mso-top-percent:-10001;mso-wrap-distance-left:9pt;mso-wrap-distance-top:3.6pt;mso-wrap-distance-right:9pt;mso-wrap-distance-bottom:3.6pt;mso-position-horizontal:absolute;mso-position-horizontal-relative:char;mso-position-vertical:absolute;mso-position-vertical-relative:line;mso-height-percent:200;mso-left-percent:-10001;mso-top-percent:-10001;mso-width-relative:margin;mso-height-relative:margin;v-text-anchor:top" fillcolor="#e7e6e6 [3214]">
             <v:textbox style="mso-fit-shape-to-text:t">
               <w:txbxContent>
                 <w:p>
@@ -15588,7 +15603,6 @@
           <w:szCs w:val="28"/>
           <w:lang w:bidi="fa-IR"/>
         </w:rPr>
-        <w:lastRenderedPageBreak/>
         <w:t>MaxPooling</w:t>
       </w:r>
       <w:proofErr w:type="spellEnd"/>
@@ -15655,7 +15669,17 @@
           <w:szCs w:val="32"/>
           <w:rtl/>
         </w:rPr>
-        <w:t>بهره می‌برند که به استخراج تدریجی و مؤثر ویژگی‌های مکانی از تصاویر کمک می‌کند. در انتهای هر معماری، از لایه‌های</w:t>
+        <w:t xml:space="preserve">بهره می‌برند که به استخراج تدریجی و مؤثر </w:t>
+      </w:r>
+      <w:r>
+        <w:rPr>
+          <w:rFonts w:asciiTheme="majorBidi" w:hAnsiTheme="majorBidi" w:cs="B Nazanin"/>
+          <w:sz w:val="32"/>
+          <w:szCs w:val="32"/>
+          <w:rtl/>
+        </w:rPr>
+        <w:lastRenderedPageBreak/>
+        <w:t>ویژگی‌های مکانی از تصاویر کمک می‌کند. در انتهای هر معماری، از لایه‌های</w:t>
       </w:r>
       <w:r>
         <w:rPr>
@@ -17320,7 +17344,7 @@
                           <pic:cNvPicPr/>
                         </pic:nvPicPr>
                         <pic:blipFill rotWithShape="1">
-                          <a:blip r:embed="rId15"/>
+                          <a:blip r:embed="rId16"/>
                           <a:srcRect l="7600"/>
                           <a:stretch>
                             <a:fillRect/>
@@ -17399,7 +17423,7 @@
                           <pic:cNvPicPr/>
                         </pic:nvPicPr>
                         <pic:blipFill>
-                          <a:blip r:embed="rId16"/>
+                          <a:blip r:embed="rId17"/>
                           <a:stretch>
                             <a:fillRect/>
                           </a:stretch>
@@ -17573,7 +17597,7 @@
         <w:ind w:left="360" w:firstLine="0"/>
         <w:jc w:val="both"/>
         <w:rPr>
-          <w:rFonts w:asciiTheme="majorBidi" w:hAnsiTheme="majorBidi" w:cs="B Nazanin" w:hint="cs"/>
+          <w:rFonts w:asciiTheme="majorBidi" w:hAnsiTheme="majorBidi" w:cs="B Nazanin"/>
           <w:sz w:val="32"/>
           <w:szCs w:val="32"/>
           <w:rtl/>
@@ -18059,7 +18083,7 @@
           <w:lang w:bidi="fa-IR"/>
         </w:rPr>
         <w:pict w14:anchorId="24633966">
-          <v:shape id="_x0000_s1036" type="#_x0000_t202" style="width:435.5pt;height:432.15pt;visibility:visible;mso-height-percent:200;mso-left-percent:-10001;mso-top-percent:-10001;mso-wrap-distance-left:9pt;mso-wrap-distance-top:3.6pt;mso-wrap-distance-right:9pt;mso-wrap-distance-bottom:3.6pt;mso-position-horizontal:absolute;mso-position-horizontal-relative:char;mso-position-vertical:absolute;mso-position-vertical-relative:line;mso-height-percent:200;mso-left-percent:-10001;mso-top-percent:-10001;mso-width-relative:margin;mso-height-relative:margin;v-text-anchor:top" fillcolor="#e7e6e6 [3214]">
+          <v:shape id="_x0000_s1058" type="#_x0000_t202" style="width:435.5pt;height:432.15pt;visibility:visible;mso-height-percent:200;mso-left-percent:-10001;mso-top-percent:-10001;mso-wrap-distance-left:9pt;mso-wrap-distance-top:3.6pt;mso-wrap-distance-right:9pt;mso-wrap-distance-bottom:3.6pt;mso-position-horizontal:absolute;mso-position-horizontal-relative:char;mso-position-vertical:absolute;mso-position-vertical-relative:line;mso-height-percent:200;mso-left-percent:-10001;mso-top-percent:-10001;mso-width-relative:margin;mso-height-relative:margin;v-text-anchor:top" fillcolor="#e7e6e6 [3214]">
             <v:textbox style="mso-fit-shape-to-text:t">
               <w:txbxContent>
                 <w:p>
@@ -19108,7 +19132,7 @@
         <w:keepNext/>
         <w:jc w:val="center"/>
         <w:rPr>
-          <w:rFonts w:cs="B Nazanin" w:hint="cs"/>
+          <w:rFonts w:cs="B Nazanin"/>
           <w:i w:val="0"/>
           <w:iCs w:val="0"/>
           <w:color w:val="auto"/>
@@ -19449,7 +19473,7 @@
                           <pic:cNvPicPr/>
                         </pic:nvPicPr>
                         <pic:blipFill>
-                          <a:blip r:embed="rId17"/>
+                          <a:blip r:embed="rId18"/>
                           <a:stretch>
                             <a:fillRect/>
                           </a:stretch>
@@ -19473,6 +19497,9 @@
         </w:tc>
       </w:tr>
       <w:tr>
+        <w:trPr>
+          <w:trHeight w:val="3410"/>
+        </w:trPr>
         <w:tc>
           <w:tcPr>
             <w:tcW w:w="4788" w:type="dxa"/>
@@ -19603,7 +19630,7 @@
                           <pic:cNvPicPr/>
                         </pic:nvPicPr>
                         <pic:blipFill>
-                          <a:blip r:embed="rId18"/>
+                          <a:blip r:embed="rId19"/>
                           <a:stretch>
                             <a:fillRect/>
                           </a:stretch>
@@ -19738,7 +19765,7 @@
                           <pic:cNvPicPr/>
                         </pic:nvPicPr>
                         <pic:blipFill>
-                          <a:blip r:embed="rId19"/>
+                          <a:blip r:embed="rId20"/>
                           <a:stretch>
                             <a:fillRect/>
                           </a:stretch>
@@ -20741,7 +20768,7 @@
       <w:pPr>
         <w:jc w:val="both"/>
         <w:rPr>
-          <w:rFonts w:asciiTheme="majorBidi" w:hAnsiTheme="majorBidi" w:cs="B Nazanin" w:hint="cs"/>
+          <w:rFonts w:asciiTheme="majorBidi" w:hAnsiTheme="majorBidi" w:cs="B Nazanin"/>
           <w:sz w:val="32"/>
           <w:szCs w:val="32"/>
           <w:rtl/>
@@ -21101,19 +21128,7 @@
           <w:szCs w:val="20"/>
           <w:lang w:bidi="fa-IR"/>
         </w:rPr>
-        <w:t xml:space="preserve"> </w:t>
-      </w:r>
-      <w:r>
-        <w:rPr>
-          <w:rFonts w:asciiTheme="majorBidi" w:hAnsiTheme="majorBidi" w:cs="B Nazanin"/>
-          <w:i w:val="0"/>
-          <w:iCs w:val="0"/>
-          <w:color w:val="auto"/>
-          <w:sz w:val="20"/>
-          <w:szCs w:val="20"/>
-          <w:lang w:bidi="fa-IR"/>
-        </w:rPr>
-        <w:t>confusion matrix</w:t>
+        <w:t xml:space="preserve"> confusion matrix</w:t>
       </w:r>
     </w:p>
     <w:tbl>
@@ -21316,7 +21331,7 @@
                           <pic:cNvPicPr/>
                         </pic:nvPicPr>
                         <pic:blipFill>
-                          <a:blip r:embed="rId20"/>
+                          <a:blip r:embed="rId21"/>
                           <a:stretch>
                             <a:fillRect/>
                           </a:stretch>
@@ -21455,8 +21470,8 @@
                 <w:rtl/>
               </w:rPr>
               <w:drawing>
-                <wp:inline distT="0" distB="0" distL="0" distR="0" wp14:anchorId="6434BB16" wp14:editId="2CD4B5D3">
-                  <wp:extent cx="2932981" cy="2325703"/>
+                <wp:inline distT="0" distB="0" distL="0" distR="0" wp14:anchorId="6434BB16" wp14:editId="2AA5FDFA">
+                  <wp:extent cx="2762231" cy="2190307"/>
                   <wp:effectExtent l="0" t="0" r="0" b="0"/>
                   <wp:docPr id="1067421584" name="Picture 1"/>
                   <wp:cNvGraphicFramePr>
@@ -21470,7 +21485,7 @@
                           <pic:cNvPicPr/>
                         </pic:nvPicPr>
                         <pic:blipFill>
-                          <a:blip r:embed="rId21"/>
+                          <a:blip r:embed="rId22"/>
                           <a:stretch>
                             <a:fillRect/>
                           </a:stretch>
@@ -21478,7 +21493,7 @@
                         <pic:spPr>
                           <a:xfrm>
                             <a:off x="0" y="0"/>
-                            <a:ext cx="2964809" cy="2350941"/>
+                            <a:ext cx="2816354" cy="2233224"/>
                           </a:xfrm>
                           <a:prstGeom prst="rect">
                             <a:avLst/>
@@ -21494,6 +21509,9 @@
         </w:tc>
       </w:tr>
       <w:tr>
+        <w:trPr>
+          <w:trHeight w:val="3770"/>
+        </w:trPr>
         <w:tc>
           <w:tcPr>
             <w:tcW w:w="4742" w:type="dxa"/>
@@ -21605,7 +21623,7 @@
                           <pic:cNvPicPr/>
                         </pic:nvPicPr>
                         <pic:blipFill>
-                          <a:blip r:embed="rId22"/>
+                          <a:blip r:embed="rId23"/>
                           <a:stretch>
                             <a:fillRect/>
                           </a:stretch>
@@ -22269,7 +22287,7 @@
           <w:lang w:bidi="fa-IR"/>
         </w:rPr>
         <w:pict w14:anchorId="75D5ABDF">
-          <v:shape id="_x0000_s1035" type="#_x0000_t202" style="width:460.9pt;height:409pt;visibility:visible;mso-height-percent:200;mso-left-percent:-10001;mso-top-percent:-10001;mso-wrap-distance-left:9pt;mso-wrap-distance-top:3.6pt;mso-wrap-distance-right:9pt;mso-wrap-distance-bottom:3.6pt;mso-position-horizontal:absolute;mso-position-horizontal-relative:char;mso-position-vertical:absolute;mso-position-vertical-relative:line;mso-height-percent:200;mso-left-percent:-10001;mso-top-percent:-10001;mso-width-relative:margin;mso-height-relative:margin;v-text-anchor:top" fillcolor="#e7e6e6 [3214]">
+          <v:shape id="_x0000_s1057" type="#_x0000_t202" style="width:460.9pt;height:409pt;visibility:visible;mso-height-percent:200;mso-left-percent:-10001;mso-top-percent:-10001;mso-wrap-distance-left:9pt;mso-wrap-distance-top:3.6pt;mso-wrap-distance-right:9pt;mso-wrap-distance-bottom:3.6pt;mso-position-horizontal:absolute;mso-position-horizontal-relative:char;mso-position-vertical:absolute;mso-position-vertical-relative:line;mso-height-percent:200;mso-left-percent:-10001;mso-top-percent:-10001;mso-width-relative:margin;mso-height-relative:margin;v-text-anchor:top" fillcolor="#e7e6e6 [3214]">
             <v:textbox style="mso-fit-shape-to-text:t">
               <w:txbxContent>
                 <w:p>
@@ -23562,8 +23580,8 @@
           <w:lang w:bidi="fa-IR"/>
         </w:rPr>
         <w:pict w14:anchorId="144F6FCF">
-          <v:shape id="_x0000_s1034" type="#_x0000_t202" style="width:422.5pt;height:606pt;visibility:visible;mso-height-percent:200;mso-left-percent:-10001;mso-top-percent:-10001;mso-wrap-distance-left:9pt;mso-wrap-distance-top:3.6pt;mso-wrap-distance-right:9pt;mso-wrap-distance-bottom:3.6pt;mso-position-horizontal:absolute;mso-position-horizontal-relative:char;mso-position-vertical:absolute;mso-position-vertical-relative:line;mso-height-percent:200;mso-left-percent:-10001;mso-top-percent:-10001;mso-width-relative:margin;mso-height-relative:margin;v-text-anchor:top" fillcolor="#e7e6e6 [3214]">
-            <v:textbox style="mso-next-textbox:#_x0000_s1034;mso-fit-shape-to-text:t">
+          <v:shape id="_x0000_s1056" type="#_x0000_t202" style="width:422.5pt;height:606pt;visibility:visible;mso-height-percent:200;mso-left-percent:-10001;mso-top-percent:-10001;mso-wrap-distance-left:9pt;mso-wrap-distance-top:3.6pt;mso-wrap-distance-right:9pt;mso-wrap-distance-bottom:3.6pt;mso-position-horizontal:absolute;mso-position-horizontal-relative:char;mso-position-vertical:absolute;mso-position-vertical-relative:line;mso-height-percent:200;mso-left-percent:-10001;mso-top-percent:-10001;mso-width-relative:margin;mso-height-relative:margin;v-text-anchor:top" fillcolor="#e7e6e6 [3214]">
+            <v:textbox style="mso-next-textbox:#_x0000_s1056;mso-fit-shape-to-text:t">
               <w:txbxContent>
                 <w:p>
                   <w:pPr>
@@ -24876,7 +24894,7 @@
           <w:lang w:bidi="fa-IR"/>
         </w:rPr>
         <w:pict w14:anchorId="105E1B4F">
-          <v:shape id="_x0000_s1033" type="#_x0000_t202" style="width:448.85pt;height:208.55pt;visibility:visible;mso-height-percent:200;mso-left-percent:-10001;mso-top-percent:-10001;mso-wrap-distance-left:9pt;mso-wrap-distance-top:3.6pt;mso-wrap-distance-right:9pt;mso-wrap-distance-bottom:3.6pt;mso-position-horizontal:absolute;mso-position-horizontal-relative:char;mso-position-vertical:absolute;mso-position-vertical-relative:line;mso-height-percent:200;mso-left-percent:-10001;mso-top-percent:-10001;mso-width-relative:margin;mso-height-relative:margin;v-text-anchor:top" fillcolor="#e7e6e6 [3214]">
+          <v:shape id="_x0000_s1055" type="#_x0000_t202" style="width:448.85pt;height:208.55pt;visibility:visible;mso-height-percent:200;mso-left-percent:-10001;mso-top-percent:-10001;mso-wrap-distance-left:9pt;mso-wrap-distance-top:3.6pt;mso-wrap-distance-right:9pt;mso-wrap-distance-bottom:3.6pt;mso-position-horizontal:absolute;mso-position-horizontal-relative:char;mso-position-vertical:absolute;mso-position-vertical-relative:line;mso-height-percent:200;mso-left-percent:-10001;mso-top-percent:-10001;mso-width-relative:margin;mso-height-relative:margin;v-text-anchor:top" fillcolor="#e7e6e6 [3214]">
             <v:textbox style="mso-fit-shape-to-text:t">
               <w:txbxContent>
                 <w:p>
@@ -25734,7 +25752,7 @@
                           <pic:cNvPicPr/>
                         </pic:nvPicPr>
                         <pic:blipFill>
-                          <a:blip r:embed="rId23"/>
+                          <a:blip r:embed="rId24"/>
                           <a:stretch>
                             <a:fillRect/>
                           </a:stretch>
@@ -25796,7 +25814,7 @@
                           <pic:cNvPicPr/>
                         </pic:nvPicPr>
                         <pic:blipFill>
-                          <a:blip r:embed="rId24"/>
+                          <a:blip r:embed="rId25"/>
                           <a:stretch>
                             <a:fillRect/>
                           </a:stretch>
@@ -26023,7 +26041,7 @@
                           <pic:cNvPicPr/>
                         </pic:nvPicPr>
                         <pic:blipFill>
-                          <a:blip r:embed="rId25"/>
+                          <a:blip r:embed="rId26"/>
                           <a:stretch>
                             <a:fillRect/>
                           </a:stretch>
@@ -26086,7 +26104,7 @@
                           <pic:cNvPicPr/>
                         </pic:nvPicPr>
                         <pic:blipFill>
-                          <a:blip r:embed="rId26"/>
+                          <a:blip r:embed="rId27"/>
                           <a:stretch>
                             <a:fillRect/>
                           </a:stretch>
@@ -27045,18 +27063,22 @@
       </w:pPr>
       <w:r>
         <w:rPr>
-          <w:noProof/>
-        </w:rPr>
-      </w:r>
-      <w:r>
-        <w:rPr>
           <w:rFonts w:cs="B Nazanin"/>
           <w:sz w:val="32"/>
           <w:szCs w:val="32"/>
+          <w:rtl/>
+          <w:lang w:bidi="fa-IR"/>
+        </w:rPr>
+      </w:r>
+      <w:r>
+        <w:rPr>
+          <w:rFonts w:cs="B Nazanin"/>
+          <w:sz w:val="32"/>
+          <w:szCs w:val="32"/>
           <w:lang w:bidi="fa-IR"/>
         </w:rPr>
         <w:pict w14:anchorId="59EDEFAA">
-          <v:shape id="Text Box 2" o:spid="_x0000_s1046" type="#_x0000_t202" style="width:442.6pt;height:519.85pt;visibility:visible;mso-left-percent:-10001;mso-top-percent:-10001;mso-wrap-distance-left:9pt;mso-wrap-distance-top:3.6pt;mso-wrap-distance-right:9pt;mso-wrap-distance-bottom:3.6pt;mso-position-horizontal:absolute;mso-position-horizontal-relative:char;mso-position-vertical:absolute;mso-position-vertical-relative:line;mso-left-percent:-10001;mso-top-percent:-10001;mso-width-relative:margin;mso-height-relative:margin;v-text-anchor:top" fillcolor="#e7e6e6 [3214]">
+          <v:shape id="Text Box 2" o:spid="_x0000_s1054" type="#_x0000_t202" style="width:442.6pt;height:519.85pt;visibility:visible;mso-left-percent:-10001;mso-top-percent:-10001;mso-wrap-distance-left:9pt;mso-wrap-distance-top:3.6pt;mso-wrap-distance-right:9pt;mso-wrap-distance-bottom:3.6pt;mso-position-horizontal:absolute;mso-position-horizontal-relative:char;mso-position-vertical:absolute;mso-position-vertical-relative:line;mso-left-percent:-10001;mso-top-percent:-10001;mso-width-relative:margin;mso-height-relative:margin;v-text-anchor:top" fillcolor="#e7e6e6 [3214]">
             <v:textbox>
               <w:txbxContent>
                 <w:p>
@@ -27384,23 +27406,7 @@
                       <w:sz w:val="16"/>
                       <w:szCs w:val="16"/>
                     </w:rPr>
-                    <w:t xml:space="preserve">, </w:t>
-                  </w:r>
-                  <w:proofErr w:type="spellStart"/>
-                  <w:r>
-                    <w:rPr>
-                      <w:sz w:val="16"/>
-                      <w:szCs w:val="16"/>
-                    </w:rPr>
-                    <w:t>cls</w:t>
-                  </w:r>
-                  <w:proofErr w:type="spellEnd"/>
-                  <w:r>
-                    <w:rPr>
-                      <w:sz w:val="16"/>
-                      <w:szCs w:val="16"/>
-                    </w:rPr>
-                    <w:t xml:space="preserve"> in enumerate(</w:t>
+                    <w:t>, cls in enumerate(</w:t>
                   </w:r>
                   <w:proofErr w:type="spellStart"/>
                   <w:r>
@@ -29554,7 +29560,7 @@
           <w:lang w:bidi="fa-IR"/>
         </w:rPr>
         <w:pict w14:anchorId="12AB3BB7">
-          <v:shape id="_x0000_s1031" type="#_x0000_t202" style="width:441.25pt;height:186.95pt;visibility:visible;mso-height-percent:200;mso-left-percent:-10001;mso-top-percent:-10001;mso-wrap-distance-left:9pt;mso-wrap-distance-top:3.6pt;mso-wrap-distance-right:9pt;mso-wrap-distance-bottom:3.6pt;mso-position-horizontal:absolute;mso-position-horizontal-relative:char;mso-position-vertical:absolute;mso-position-vertical-relative:line;mso-height-percent:200;mso-left-percent:-10001;mso-top-percent:-10001;mso-width-relative:margin;mso-height-relative:margin;v-text-anchor:top" fillcolor="#e7e6e6 [3214]">
+          <v:shape id="_x0000_s1053" type="#_x0000_t202" style="width:441.25pt;height:186.95pt;visibility:visible;mso-height-percent:200;mso-left-percent:-10001;mso-top-percent:-10001;mso-wrap-distance-left:9pt;mso-wrap-distance-top:3.6pt;mso-wrap-distance-right:9pt;mso-wrap-distance-bottom:3.6pt;mso-position-horizontal:absolute;mso-position-horizontal-relative:char;mso-position-vertical:absolute;mso-position-vertical-relative:line;mso-height-percent:200;mso-left-percent:-10001;mso-top-percent:-10001;mso-width-relative:margin;mso-height-relative:margin;v-text-anchor:top" fillcolor="#e7e6e6 [3214]">
             <v:textbox style="mso-fit-shape-to-text:t">
               <w:txbxContent>
                 <w:p>
@@ -30507,6 +30513,7 @@
       </w:pPr>
       <w:r>
         <w:rPr>
+          <w:rtl/>
           <w:lang w:bidi="fa-IR"/>
         </w:rPr>
       </w:r>
@@ -30515,7 +30522,7 @@
           <w:lang w:bidi="fa-IR"/>
         </w:rPr>
         <w:pict w14:anchorId="3D0CF1CD">
-          <v:shape id="_x0000_s1030" type="#_x0000_t202" style="width:447.5pt;height:391pt;visibility:visible;mso-height-percent:200;mso-left-percent:-10001;mso-top-percent:-10001;mso-wrap-distance-left:9pt;mso-wrap-distance-top:3.6pt;mso-wrap-distance-right:9pt;mso-wrap-distance-bottom:3.6pt;mso-position-horizontal:absolute;mso-position-horizontal-relative:char;mso-position-vertical:absolute;mso-position-vertical-relative:line;mso-height-percent:200;mso-left-percent:-10001;mso-top-percent:-10001;mso-width-relative:margin;mso-height-relative:margin;v-text-anchor:top" fillcolor="#e7e6e6 [3214]">
+          <v:shape id="_x0000_s1052" type="#_x0000_t202" style="width:447.5pt;height:391pt;visibility:visible;mso-height-percent:200;mso-left-percent:-10001;mso-top-percent:-10001;mso-wrap-distance-left:9pt;mso-wrap-distance-top:3.6pt;mso-wrap-distance-right:9pt;mso-wrap-distance-bottom:3.6pt;mso-position-horizontal:absolute;mso-position-horizontal-relative:char;mso-position-vertical:absolute;mso-position-vertical-relative:line;mso-height-percent:200;mso-left-percent:-10001;mso-top-percent:-10001;mso-width-relative:margin;mso-height-relative:margin;v-text-anchor:top" fillcolor="#e7e6e6 [3214]">
             <v:textbox style="mso-fit-shape-to-text:t">
               <w:txbxContent>
                 <w:p>
@@ -32235,7 +32242,7 @@
                           <pic:cNvPicPr/>
                         </pic:nvPicPr>
                         <pic:blipFill>
-                          <a:blip r:embed="rId27"/>
+                          <a:blip r:embed="rId28"/>
                           <a:stretch>
                             <a:fillRect/>
                           </a:stretch>
@@ -32299,7 +32306,7 @@
                           <pic:cNvPicPr/>
                         </pic:nvPicPr>
                         <pic:blipFill>
-                          <a:blip r:embed="rId28"/>
+                          <a:blip r:embed="rId29"/>
                           <a:stretch>
                             <a:fillRect/>
                           </a:stretch>
@@ -32502,10 +32509,33 @@
     <w:p>
       <w:pPr>
         <w:rPr>
+          <w:rFonts w:cs="B Nazanin" w:hint="cs"/>
+          <w:sz w:val="32"/>
+          <w:szCs w:val="32"/>
           <w:rtl/>
           <w:lang w:bidi="fa-IR"/>
         </w:rPr>
       </w:pPr>
+      <w:r>
+        <w:rPr>
+          <w:rFonts w:cs="B Nazanin" w:hint="cs"/>
+          <w:sz w:val="32"/>
+          <w:szCs w:val="32"/>
+          <w:rtl/>
+          <w:lang w:bidi="fa-IR"/>
+        </w:rPr>
+        <w:t>با دستورات زیر مدل ارزیابی می‌شود</w:t>
+      </w:r>
+      <w:r>
+        <w:rPr>
+          <w:rFonts w:cs="B Nazanin" w:hint="cs"/>
+          <w:sz w:val="32"/>
+          <w:szCs w:val="32"/>
+          <w:rtl/>
+          <w:lang w:bidi="fa-IR"/>
+        </w:rPr>
+        <w:t>.</w:t>
+      </w:r>
     </w:p>
     <w:p>
       <w:pPr>
@@ -32681,7 +32711,7 @@
           <w:lang w:bidi="fa-IR"/>
         </w:rPr>
         <w:pict w14:anchorId="130E2D53">
-          <v:shape id="_x0000_s1028" type="#_x0000_t202" style="width:465.85pt;height:283.35pt;visibility:visible;mso-height-percent:200;mso-left-percent:-10001;mso-top-percent:-10001;mso-wrap-distance-left:9pt;mso-wrap-distance-top:3.6pt;mso-wrap-distance-right:9pt;mso-wrap-distance-bottom:3.6pt;mso-position-horizontal:absolute;mso-position-horizontal-relative:char;mso-position-vertical:absolute;mso-position-vertical-relative:line;mso-height-percent:200;mso-left-percent:-10001;mso-top-percent:-10001;mso-width-relative:margin;mso-height-relative:margin;v-text-anchor:top" fillcolor="#e7e6e6 [3214]">
+          <v:shape id="_x0000_s1051" type="#_x0000_t202" style="width:465.85pt;height:283.35pt;visibility:visible;mso-height-percent:200;mso-left-percent:-10001;mso-top-percent:-10001;mso-wrap-distance-left:9pt;mso-wrap-distance-top:3.6pt;mso-wrap-distance-right:9pt;mso-wrap-distance-bottom:3.6pt;mso-position-horizontal:absolute;mso-position-horizontal-relative:char;mso-position-vertical:absolute;mso-position-vertical-relative:line;mso-height-percent:200;mso-left-percent:-10001;mso-top-percent:-10001;mso-width-relative:margin;mso-height-relative:margin;v-text-anchor:top" fillcolor="#e7e6e6 [3214]">
             <v:textbox style="mso-fit-shape-to-text:t">
               <w:txbxContent>
                 <w:p>
@@ -33523,7 +33553,7 @@
               <w:ind w:firstLine="0"/>
               <w:jc w:val="center"/>
               <w:rPr>
-                <w:rFonts w:asciiTheme="majorBidi" w:hAnsiTheme="majorBidi" w:cs="B Nazanin" w:hint="cs"/>
+                <w:rFonts w:asciiTheme="majorBidi" w:hAnsiTheme="majorBidi" w:cs="B Nazanin"/>
                 <w:b/>
                 <w:bCs/>
                 <w:rtl/>
@@ -33609,7 +33639,7 @@
                           <pic:cNvPicPr/>
                         </pic:nvPicPr>
                         <pic:blipFill>
-                          <a:blip r:embed="rId29"/>
+                          <a:blip r:embed="rId30"/>
                           <a:stretch>
                             <a:fillRect/>
                           </a:stretch>
@@ -33715,7 +33745,7 @@
       </w:tr>
       <w:tr>
         <w:trPr>
-          <w:trHeight w:val="4400"/>
+          <w:trHeight w:val="4850"/>
         </w:trPr>
         <w:tc>
           <w:tcPr>
@@ -33838,7 +33868,7 @@
                           <pic:cNvPicPr/>
                         </pic:nvPicPr>
                         <pic:blipFill>
-                          <a:blip r:embed="rId30"/>
+                          <a:blip r:embed="rId31"/>
                           <a:stretch>
                             <a:fillRect/>
                           </a:stretch>
@@ -34284,7 +34314,17 @@
           <w:szCs w:val="32"/>
           <w:rtl/>
         </w:rPr>
-        <w:t xml:space="preserve"> حتی با تعداد دوره آموزشی کمتر</w:t>
+        <w:t xml:space="preserve"> حتی با تعداد دوره آموزشی </w:t>
+      </w:r>
+      <w:r>
+        <w:rPr>
+          <w:rFonts w:asciiTheme="majorBidi" w:hAnsiTheme="majorBidi" w:cs="B Nazanin" w:hint="cs"/>
+          <w:sz w:val="32"/>
+          <w:szCs w:val="32"/>
+          <w:rtl/>
+        </w:rPr>
+        <w:lastRenderedPageBreak/>
+        <w:t>کمتر</w:t>
       </w:r>
       <w:r>
         <w:rPr>
@@ -38638,7 +38678,6 @@
     <w:name w:val="Normal (Web)"/>
     <w:basedOn w:val="Normal"/>
     <w:uiPriority w:val="99"/>
-    <w:semiHidden/>
     <w:unhideWhenUsed/>
     <w:rsid w:val="00460F04"/>
     <w:pPr>
@@ -38700,6 +38739,41 @@
       <w:color w:val="44546A" w:themeColor="text2"/>
       <w:sz w:val="18"/>
       <w:szCs w:val="18"/>
+    </w:rPr>
+  </w:style>
+  <w:style w:type="character" w:styleId="Hyperlink">
+    <w:name w:val="Hyperlink"/>
+    <w:basedOn w:val="DefaultParagraphFont"/>
+    <w:uiPriority w:val="99"/>
+    <w:unhideWhenUsed/>
+    <w:rsid w:val="004A7B67"/>
+    <w:rPr>
+      <w:color w:val="0563C1" w:themeColor="hyperlink"/>
+      <w:u w:val="single"/>
+    </w:rPr>
+  </w:style>
+  <w:style w:type="character" w:styleId="UnresolvedMention">
+    <w:name w:val="Unresolved Mention"/>
+    <w:basedOn w:val="DefaultParagraphFont"/>
+    <w:uiPriority w:val="99"/>
+    <w:semiHidden/>
+    <w:unhideWhenUsed/>
+    <w:rsid w:val="004A7B67"/>
+    <w:rPr>
+      <w:color w:val="605E5C"/>
+      <w:shd w:val="clear" w:color="auto" w:fill="E1DFDD"/>
+    </w:rPr>
+  </w:style>
+  <w:style w:type="character" w:styleId="FollowedHyperlink">
+    <w:name w:val="FollowedHyperlink"/>
+    <w:basedOn w:val="DefaultParagraphFont"/>
+    <w:uiPriority w:val="99"/>
+    <w:semiHidden/>
+    <w:unhideWhenUsed/>
+    <w:rsid w:val="00F77344"/>
+    <w:rPr>
+      <w:color w:val="954F72" w:themeColor="followedHyperlink"/>
+      <w:u w:val="single"/>
     </w:rPr>
   </w:style>
 </w:styles>

</xml_diff>